<commit_message>
Tuto gueules de loup
</commit_message>
<xml_diff>
--- a/FR - Frame & Body/FR_A0100 (Frame)/Production/Tutoriel gueules de loup.docx
+++ b/FR - Frame & Body/FR_A0100 (Frame)/Production/Tutoriel gueules de loup.docx
@@ -135,178 +135,6 @@
             <wp:extent cx="2214451" cy="3705225"/>
             <wp:effectExtent l="0" t="0" r="0" b="0"/>
             <wp:docPr id="1" name="Image 1"/>
-            <wp:cNvGraphicFramePr>
-              <a:graphicFrameLocks xmlns:a="http://schemas.openxmlformats.org/drawingml/2006/main" noChangeAspect="1"/>
-            </wp:cNvGraphicFramePr>
-            <a:graphic xmlns:a="http://schemas.openxmlformats.org/drawingml/2006/main">
-              <a:graphicData uri="http://schemas.openxmlformats.org/drawingml/2006/picture">
-                <pic:pic xmlns:pic="http://schemas.openxmlformats.org/drawingml/2006/picture">
-                  <pic:nvPicPr>
-                    <pic:cNvPr id="1" name=""/>
-                    <pic:cNvPicPr/>
-                  </pic:nvPicPr>
-                  <pic:blipFill>
-                    <a:blip r:embed="rId5"/>
-                    <a:stretch>
-                      <a:fillRect/>
-                    </a:stretch>
-                  </pic:blipFill>
-                  <pic:spPr>
-                    <a:xfrm>
-                      <a:off x="0" y="0"/>
-                      <a:ext cx="2219480" cy="3713640"/>
-                    </a:xfrm>
-                    <a:prstGeom prst="rect">
-                      <a:avLst/>
-                    </a:prstGeom>
-                  </pic:spPr>
-                </pic:pic>
-              </a:graphicData>
-            </a:graphic>
-          </wp:inline>
-        </w:drawing>
-      </w:r>
-    </w:p>
-    <w:p>
-      <w:pPr>
-        <w:pStyle w:val="Paragraphedeliste"/>
-        <w:jc w:val="center"/>
-      </w:pPr>
-    </w:p>
-    <w:p>
-      <w:pPr>
-        <w:pStyle w:val="Paragraphedeliste"/>
-        <w:jc w:val="center"/>
-      </w:pPr>
-    </w:p>
-    <w:p>
-      <w:pPr>
-        <w:pStyle w:val="Paragraphedeliste"/>
-        <w:jc w:val="center"/>
-      </w:pPr>
-    </w:p>
-    <w:p>
-      <w:pPr>
-        <w:pStyle w:val="Paragraphedeliste"/>
-        <w:jc w:val="center"/>
-      </w:pPr>
-    </w:p>
-    <w:p>
-      <w:pPr>
-        <w:pStyle w:val="Paragraphedeliste"/>
-        <w:jc w:val="center"/>
-      </w:pPr>
-    </w:p>
-    <w:p>
-      <w:pPr>
-        <w:pStyle w:val="Paragraphedeliste"/>
-        <w:jc w:val="center"/>
-      </w:pPr>
-    </w:p>
-    <w:p>
-      <w:pPr>
-        <w:pStyle w:val="Paragraphedeliste"/>
-        <w:jc w:val="center"/>
-      </w:pPr>
-    </w:p>
-    <w:p>
-      <w:pPr>
-        <w:pStyle w:val="Paragraphedeliste"/>
-        <w:jc w:val="center"/>
-      </w:pPr>
-    </w:p>
-    <w:p>
-      <w:pPr>
-        <w:pStyle w:val="Paragraphedeliste"/>
-        <w:jc w:val="center"/>
-      </w:pPr>
-    </w:p>
-    <w:p>
-      <w:pPr>
-        <w:pStyle w:val="Paragraphedeliste"/>
-        <w:jc w:val="center"/>
-      </w:pPr>
-    </w:p>
-    <w:p>
-      <w:pPr>
-        <w:pStyle w:val="Paragraphedeliste"/>
-        <w:jc w:val="center"/>
-      </w:pPr>
-    </w:p>
-    <w:p>
-      <w:pPr>
-        <w:pStyle w:val="Paragraphedeliste"/>
-        <w:jc w:val="center"/>
-      </w:pPr>
-    </w:p>
-    <w:p>
-      <w:pPr>
-        <w:pStyle w:val="Paragraphedeliste"/>
-        <w:jc w:val="center"/>
-      </w:pPr>
-    </w:p>
-    <w:p>
-      <w:pPr>
-        <w:pStyle w:val="Paragraphedeliste"/>
-        <w:jc w:val="center"/>
-      </w:pPr>
-    </w:p>
-    <w:p>
-      <w:pPr>
-        <w:pStyle w:val="Paragraphedeliste"/>
-        <w:jc w:val="center"/>
-      </w:pPr>
-    </w:p>
-    <w:p>
-      <w:pPr>
-        <w:pStyle w:val="Paragraphedeliste"/>
-        <w:jc w:val="center"/>
-      </w:pPr>
-    </w:p>
-    <w:p>
-      <w:pPr>
-        <w:pStyle w:val="Paragraphedeliste"/>
-        <w:jc w:val="center"/>
-      </w:pPr>
-    </w:p>
-    <w:p>
-      <w:pPr>
-        <w:pStyle w:val="Paragraphedeliste"/>
-        <w:jc w:val="center"/>
-      </w:pPr>
-    </w:p>
-    <w:p>
-      <w:pPr>
-        <w:pStyle w:val="Paragraphedeliste"/>
-        <w:numPr>
-          <w:ilvl w:val="0"/>
-          <w:numId w:val="1"/>
-        </w:numPr>
-      </w:pPr>
-      <w:r>
-        <w:lastRenderedPageBreak/>
-        <w:t>Double cliquer pour en faire l’objet de travail</w:t>
-      </w:r>
-    </w:p>
-    <w:p>
-      <w:pPr>
-        <w:pStyle w:val="Paragraphedeliste"/>
-      </w:pPr>
-    </w:p>
-    <w:p>
-      <w:pPr>
-        <w:pStyle w:val="Paragraphedeliste"/>
-        <w:jc w:val="center"/>
-      </w:pPr>
-      <w:r>
-        <w:rPr>
-          <w:noProof/>
-        </w:rPr>
-        <w:drawing>
-          <wp:inline distT="0" distB="0" distL="0" distR="0" wp14:anchorId="744E89D9" wp14:editId="040B4671">
-            <wp:extent cx="2390775" cy="4334749"/>
-            <wp:effectExtent l="0" t="0" r="0" b="8890"/>
-            <wp:docPr id="2" name="Image 2"/>
             <wp:cNvGraphicFramePr>
               <a:graphicFrameLocks xmlns:a="http://schemas.openxmlformats.org/drawingml/2006/main" noChangeAspect="1"/>
             </wp:cNvGraphicFramePr>
@@ -326,7 +154,7 @@
                   <pic:spPr>
                     <a:xfrm>
                       <a:off x="0" y="0"/>
-                      <a:ext cx="2400131" cy="4351712"/>
+                      <a:ext cx="2219480" cy="3713640"/>
                     </a:xfrm>
                     <a:prstGeom prst="rect">
                       <a:avLst/>
@@ -338,20 +166,113 @@
           </wp:inline>
         </w:drawing>
       </w:r>
-      <w:r>
-        <w:t xml:space="preserve"> </w:t>
-      </w:r>
-      <w:r>
-        <w:rPr>
-          <w:b/>
-          <w:sz w:val="40"/>
-        </w:rPr>
-        <w:t>(**)</w:t>
-      </w:r>
-    </w:p>
-    <w:p>
-      <w:pPr>
-        <w:pStyle w:val="Paragraphedeliste"/>
+    </w:p>
+    <w:p>
+      <w:pPr>
+        <w:pStyle w:val="Paragraphedeliste"/>
+        <w:jc w:val="center"/>
+      </w:pPr>
+    </w:p>
+    <w:p>
+      <w:pPr>
+        <w:pStyle w:val="Paragraphedeliste"/>
+        <w:jc w:val="center"/>
+      </w:pPr>
+    </w:p>
+    <w:p>
+      <w:pPr>
+        <w:pStyle w:val="Paragraphedeliste"/>
+        <w:jc w:val="center"/>
+      </w:pPr>
+    </w:p>
+    <w:p>
+      <w:pPr>
+        <w:pStyle w:val="Paragraphedeliste"/>
+        <w:jc w:val="center"/>
+      </w:pPr>
+    </w:p>
+    <w:p>
+      <w:pPr>
+        <w:pStyle w:val="Paragraphedeliste"/>
+        <w:jc w:val="center"/>
+      </w:pPr>
+    </w:p>
+    <w:p>
+      <w:pPr>
+        <w:pStyle w:val="Paragraphedeliste"/>
+        <w:jc w:val="center"/>
+      </w:pPr>
+    </w:p>
+    <w:p>
+      <w:pPr>
+        <w:pStyle w:val="Paragraphedeliste"/>
+        <w:jc w:val="center"/>
+      </w:pPr>
+    </w:p>
+    <w:p>
+      <w:pPr>
+        <w:pStyle w:val="Paragraphedeliste"/>
+        <w:jc w:val="center"/>
+      </w:pPr>
+    </w:p>
+    <w:p>
+      <w:pPr>
+        <w:pStyle w:val="Paragraphedeliste"/>
+        <w:jc w:val="center"/>
+      </w:pPr>
+    </w:p>
+    <w:p>
+      <w:pPr>
+        <w:pStyle w:val="Paragraphedeliste"/>
+        <w:jc w:val="center"/>
+      </w:pPr>
+    </w:p>
+    <w:p>
+      <w:pPr>
+        <w:pStyle w:val="Paragraphedeliste"/>
+        <w:jc w:val="center"/>
+      </w:pPr>
+    </w:p>
+    <w:p>
+      <w:pPr>
+        <w:pStyle w:val="Paragraphedeliste"/>
+        <w:jc w:val="center"/>
+      </w:pPr>
+    </w:p>
+    <w:p>
+      <w:pPr>
+        <w:pStyle w:val="Paragraphedeliste"/>
+        <w:jc w:val="center"/>
+      </w:pPr>
+    </w:p>
+    <w:p>
+      <w:pPr>
+        <w:pStyle w:val="Paragraphedeliste"/>
+        <w:jc w:val="center"/>
+      </w:pPr>
+    </w:p>
+    <w:p>
+      <w:pPr>
+        <w:pStyle w:val="Paragraphedeliste"/>
+        <w:jc w:val="center"/>
+      </w:pPr>
+    </w:p>
+    <w:p>
+      <w:pPr>
+        <w:pStyle w:val="Paragraphedeliste"/>
+        <w:jc w:val="center"/>
+      </w:pPr>
+    </w:p>
+    <w:p>
+      <w:pPr>
+        <w:pStyle w:val="Paragraphedeliste"/>
+        <w:jc w:val="center"/>
+      </w:pPr>
+    </w:p>
+    <w:p>
+      <w:pPr>
+        <w:pStyle w:val="Paragraphedeliste"/>
+        <w:jc w:val="center"/>
       </w:pPr>
     </w:p>
     <w:p>
@@ -363,10 +284,8 @@
         </w:numPr>
       </w:pPr>
       <w:r>
-        <w:t>Démarrer le mode part design</w:t>
-      </w:r>
-      <w:r>
-        <w:t xml:space="preserve"> (Démarrer, conception mécanique, Part design)</w:t>
+        <w:lastRenderedPageBreak/>
+        <w:t>Double cliquer pour en faire l’objet de travail</w:t>
       </w:r>
     </w:p>
     <w:p>
@@ -384,10 +303,10 @@
           <w:noProof/>
         </w:rPr>
         <w:drawing>
-          <wp:inline distT="0" distB="0" distL="0" distR="0" wp14:anchorId="057092A9" wp14:editId="4AB706AE">
-            <wp:extent cx="333375" cy="419100"/>
-            <wp:effectExtent l="0" t="0" r="9525" b="0"/>
-            <wp:docPr id="6" name="Image 6"/>
+          <wp:inline distT="0" distB="0" distL="0" distR="0" wp14:anchorId="744E89D9" wp14:editId="040B4671">
+            <wp:extent cx="2390775" cy="4334749"/>
+            <wp:effectExtent l="0" t="0" r="0" b="8890"/>
+            <wp:docPr id="2" name="Image 2"/>
             <wp:cNvGraphicFramePr>
               <a:graphicFrameLocks xmlns:a="http://schemas.openxmlformats.org/drawingml/2006/main" noChangeAspect="1"/>
             </wp:cNvGraphicFramePr>
@@ -407,7 +326,7 @@
                   <pic:spPr>
                     <a:xfrm>
                       <a:off x="0" y="0"/>
-                      <a:ext cx="333375" cy="419100"/>
+                      <a:ext cx="2400131" cy="4351712"/>
                     </a:xfrm>
                     <a:prstGeom prst="rect">
                       <a:avLst/>
@@ -419,11 +338,20 @@
           </wp:inline>
         </w:drawing>
       </w:r>
-    </w:p>
-    <w:p>
-      <w:pPr>
-        <w:pStyle w:val="Paragraphedeliste"/>
-        <w:jc w:val="center"/>
+      <w:r>
+        <w:t xml:space="preserve"> </w:t>
+      </w:r>
+      <w:r>
+        <w:rPr>
+          <w:b/>
+          <w:sz w:val="40"/>
+        </w:rPr>
+        <w:t>(**)</w:t>
+      </w:r>
+    </w:p>
+    <w:p>
+      <w:pPr>
+        <w:pStyle w:val="Paragraphedeliste"/>
       </w:pPr>
     </w:p>
     <w:p>
@@ -435,41 +363,10 @@
         </w:numPr>
       </w:pPr>
       <w:r>
-        <w:rPr>
-          <w:b/>
-          <w:sz w:val="44"/>
-        </w:rPr>
-        <w:t xml:space="preserve">(*) </w:t>
-      </w:r>
-      <w:r>
-        <w:t>Repérer un tube avec lequel il entre en contact, et sur lequel il devra s’adapter</w:t>
-      </w:r>
-      <w:r>
-        <w:t xml:space="preserve">. Ce tube sera le </w:t>
-      </w:r>
-      <w:r>
-        <w:rPr>
-          <w:b/>
-        </w:rPr>
-        <w:t>relimitant</w:t>
-      </w:r>
-      <w:r>
-        <w:rPr>
-          <w:b/>
-        </w:rPr>
-        <w:t xml:space="preserve"> </w:t>
-      </w:r>
-      <w:r>
-        <w:t>(</w:t>
-      </w:r>
-      <w:r>
-        <w:t xml:space="preserve">ici, </w:t>
-      </w:r>
-      <w:r>
-        <w:t>Le</w:t>
-      </w:r>
-      <w:r>
-        <w:t xml:space="preserve"> tube rouge doit s’adapter au jaune et au bleu)</w:t>
+        <w:t>Démarrer le mode part design</w:t>
+      </w:r>
+      <w:r>
+        <w:t xml:space="preserve"> (Démarrer, conception mécanique, Part design)</w:t>
       </w:r>
     </w:p>
     <w:p>
@@ -487,10 +384,10 @@
           <w:noProof/>
         </w:rPr>
         <w:drawing>
-          <wp:inline distT="0" distB="0" distL="0" distR="0" wp14:anchorId="60E6FE09" wp14:editId="18AC7AD6">
-            <wp:extent cx="1638300" cy="2054241"/>
-            <wp:effectExtent l="0" t="0" r="0" b="3175"/>
-            <wp:docPr id="3" name="Image 3"/>
+          <wp:inline distT="0" distB="0" distL="0" distR="0" wp14:anchorId="057092A9" wp14:editId="4AB706AE">
+            <wp:extent cx="333375" cy="419100"/>
+            <wp:effectExtent l="0" t="0" r="9525" b="0"/>
+            <wp:docPr id="6" name="Image 6"/>
             <wp:cNvGraphicFramePr>
               <a:graphicFrameLocks xmlns:a="http://schemas.openxmlformats.org/drawingml/2006/main" noChangeAspect="1"/>
             </wp:cNvGraphicFramePr>
@@ -510,7 +407,7 @@
                   <pic:spPr>
                     <a:xfrm>
                       <a:off x="0" y="0"/>
-                      <a:ext cx="1642373" cy="2059348"/>
+                      <a:ext cx="333375" cy="419100"/>
                     </a:xfrm>
                     <a:prstGeom prst="rect">
                       <a:avLst/>
@@ -526,52 +423,73 @@
     <w:p>
       <w:pPr>
         <w:pStyle w:val="Paragraphedeliste"/>
-        <w:jc w:val="center"/>
-      </w:pPr>
-    </w:p>
-    <w:p>
-      <w:pPr>
-        <w:pStyle w:val="Paragraphedeliste"/>
         <w:numPr>
           <w:ilvl w:val="0"/>
           <w:numId w:val="1"/>
         </w:numPr>
       </w:pPr>
       <w:r>
-        <w:t>Créer un plan normal sur le fil</w:t>
-      </w:r>
-      <w:r>
-        <w:t xml:space="preserve"> (axe)</w:t>
-      </w:r>
-      <w:r>
-        <w:t xml:space="preserve"> correspondant à ce tube</w:t>
-      </w:r>
-      <w:r>
+        <w:rPr>
+          <w:b/>
+          <w:sz w:val="44"/>
+        </w:rPr>
+        <w:t xml:space="preserve">(*) </w:t>
+      </w:r>
+      <w:r>
+        <w:t>Repérer un tube avec lequel il entre en contact, et sur lequel il devra s’adapter</w:t>
+      </w:r>
+      <w:r>
+        <w:t xml:space="preserve">. Ce tube sera le </w:t>
+      </w:r>
+      <w:r>
+        <w:rPr>
+          <w:b/>
+        </w:rPr>
+        <w:t>relimitant</w:t>
+      </w:r>
+      <w:r>
+        <w:rPr>
+          <w:b/>
+        </w:rPr>
         <w:t xml:space="preserve"> </w:t>
       </w:r>
       <w:r>
-        <w:rPr>
-          <w:b/>
-        </w:rPr>
-        <w:t>relimitant</w:t>
-      </w:r>
-      <w:r>
-        <w:t xml:space="preserve"> (celui qui impose l’adaptation, pas celui que l’on travaille</w:t>
-      </w:r>
-      <w:r>
-        <w:t xml:space="preserve"> (</w:t>
-      </w:r>
-      <w:r>
-        <w:rPr>
-          <w:b/>
-        </w:rPr>
-        <w:t>relimité</w:t>
-      </w:r>
-      <w:r>
-        <w:t>)</w:t>
-      </w:r>
-      <w:r>
-        <w:t>)</w:t>
+        <w:t>(</w:t>
+      </w:r>
+      <w:r>
+        <w:t xml:space="preserve">ici, </w:t>
+      </w:r>
+      <w:r>
+        <w:t>l</w:t>
+      </w:r>
+      <w:r>
+        <w:t>e</w:t>
+      </w:r>
+      <w:r>
+        <w:t xml:space="preserve"> tube rouge doit s’adapter au jaune et au bleu)</w:t>
+      </w:r>
+    </w:p>
+    <w:p>
+      <w:pPr>
+        <w:pStyle w:val="Paragraphedeliste"/>
+        <w:rPr>
+          <w:sz w:val="12"/>
+          <w:u w:val="single"/>
+        </w:rPr>
+      </w:pPr>
+      <w:r>
+        <w:rPr>
+          <w:sz w:val="24"/>
+          <w:u w:val="single"/>
+        </w:rPr>
+        <w:t>Cf a</w:t>
+      </w:r>
+      <w:r>
+        <w:rPr>
+          <w:sz w:val="24"/>
+          <w:u w:val="single"/>
+        </w:rPr>
+        <w:t>ide à la fin pour ce choix</w:t>
       </w:r>
     </w:p>
     <w:p>
@@ -589,10 +507,10 @@
           <w:noProof/>
         </w:rPr>
         <w:drawing>
-          <wp:inline distT="0" distB="0" distL="0" distR="0" wp14:anchorId="0B49D0A4" wp14:editId="29D5DE2C">
-            <wp:extent cx="5760720" cy="2896870"/>
-            <wp:effectExtent l="0" t="0" r="0" b="0"/>
-            <wp:docPr id="8" name="Image 8"/>
+          <wp:inline distT="0" distB="0" distL="0" distR="0" wp14:anchorId="60E6FE09" wp14:editId="18AC7AD6">
+            <wp:extent cx="1638300" cy="2054241"/>
+            <wp:effectExtent l="0" t="0" r="0" b="3175"/>
+            <wp:docPr id="3" name="Image 3"/>
             <wp:cNvGraphicFramePr>
               <a:graphicFrameLocks xmlns:a="http://schemas.openxmlformats.org/drawingml/2006/main" noChangeAspect="1"/>
             </wp:cNvGraphicFramePr>
@@ -612,7 +530,7 @@
                   <pic:spPr>
                     <a:xfrm>
                       <a:off x="0" y="0"/>
-                      <a:ext cx="5760720" cy="2896870"/>
+                      <a:ext cx="1642373" cy="2059348"/>
                     </a:xfrm>
                     <a:prstGeom prst="rect">
                       <a:avLst/>
@@ -628,6 +546,7 @@
     <w:p>
       <w:pPr>
         <w:pStyle w:val="Paragraphedeliste"/>
+        <w:jc w:val="center"/>
       </w:pPr>
     </w:p>
     <w:p>
@@ -639,19 +558,16 @@
         </w:numPr>
       </w:pPr>
       <w:r>
-        <w:t>Créer une esquisse sur ce plan</w:t>
-      </w:r>
-    </w:p>
-    <w:p>
-      <w:pPr>
-        <w:pStyle w:val="Paragraphedeliste"/>
-        <w:numPr>
-          <w:ilvl w:val="0"/>
-          <w:numId w:val="1"/>
-        </w:numPr>
-      </w:pPr>
-      <w:r>
-        <w:t xml:space="preserve">Dessiner un cercle de diamètre le diamètre extérieur du tube </w:t>
+        <w:t>Créer un plan normal sur le fil</w:t>
+      </w:r>
+      <w:r>
+        <w:t xml:space="preserve"> (axe)</w:t>
+      </w:r>
+      <w:r>
+        <w:t xml:space="preserve"> correspondant à ce tube</w:t>
+      </w:r>
+      <w:r>
+        <w:t xml:space="preserve"> </w:t>
       </w:r>
       <w:r>
         <w:rPr>
@@ -659,34 +575,33 @@
         </w:rPr>
         <w:t>relimitant</w:t>
       </w:r>
-    </w:p>
-    <w:p>
-      <w:pPr>
-        <w:pStyle w:val="Paragraphedeliste"/>
-        <w:numPr>
-          <w:ilvl w:val="0"/>
-          <w:numId w:val="1"/>
-        </w:numPr>
-      </w:pPr>
-      <w:r>
-        <w:t>Créer une contrainte de coïncidence (distance nulle) entre le centre du cercle et l’axe du tube relimitant (</w:t>
-      </w:r>
-      <w:r>
-        <w:t>axe en</w:t>
-      </w:r>
-      <w:r>
-        <w:t xml:space="preserve"> rouge sur </w:t>
-      </w:r>
-      <w:r>
-        <w:t>le screen (axe du tube bleu)</w:t>
+      <w:r>
+        <w:t xml:space="preserve"> (celui qui impose l’adaptation, pas celui que l’on travaille</w:t>
+      </w:r>
+      <w:r>
+        <w:t xml:space="preserve"> (</w:t>
+      </w:r>
+      <w:r>
+        <w:rPr>
+          <w:b/>
+        </w:rPr>
+        <w:t>relimité</w:t>
       </w:r>
       <w:r>
         <w:t>)</w:t>
       </w:r>
-    </w:p>
-    <w:p/>
-    <w:p>
-      <w:pPr>
+      <w:r>
+        <w:t>)</w:t>
+      </w:r>
+    </w:p>
+    <w:p>
+      <w:pPr>
+        <w:pStyle w:val="Paragraphedeliste"/>
+      </w:pPr>
+    </w:p>
+    <w:p>
+      <w:pPr>
+        <w:pStyle w:val="Paragraphedeliste"/>
         <w:jc w:val="center"/>
       </w:pPr>
       <w:r>
@@ -694,10 +609,10 @@
           <w:noProof/>
         </w:rPr>
         <w:drawing>
-          <wp:inline distT="0" distB="0" distL="0" distR="0" wp14:anchorId="1108B493" wp14:editId="16041703">
-            <wp:extent cx="2695575" cy="1638300"/>
-            <wp:effectExtent l="0" t="0" r="9525" b="0"/>
-            <wp:docPr id="7" name="Image 7"/>
+          <wp:inline distT="0" distB="0" distL="0" distR="0" wp14:anchorId="0B49D0A4" wp14:editId="29D5DE2C">
+            <wp:extent cx="5760720" cy="2896870"/>
+            <wp:effectExtent l="0" t="0" r="0" b="0"/>
+            <wp:docPr id="8" name="Image 8"/>
             <wp:cNvGraphicFramePr>
               <a:graphicFrameLocks xmlns:a="http://schemas.openxmlformats.org/drawingml/2006/main" noChangeAspect="1"/>
             </wp:cNvGraphicFramePr>
@@ -717,7 +632,7 @@
                   <pic:spPr>
                     <a:xfrm>
                       <a:off x="0" y="0"/>
-                      <a:ext cx="2695575" cy="1638300"/>
+                      <a:ext cx="5760720" cy="2896870"/>
                     </a:xfrm>
                     <a:prstGeom prst="rect">
                       <a:avLst/>
@@ -730,7 +645,11 @@
         </w:drawing>
       </w:r>
     </w:p>
-    <w:p/>
+    <w:p>
+      <w:pPr>
+        <w:pStyle w:val="Paragraphedeliste"/>
+      </w:pPr>
+    </w:p>
     <w:p>
       <w:pPr>
         <w:pStyle w:val="Paragraphedeliste"/>
@@ -740,7 +659,7 @@
         </w:numPr>
       </w:pPr>
       <w:r>
-        <w:t>Sortir de l’esquisse</w:t>
+        <w:t>Créer une esquisse sur ce plan</w:t>
       </w:r>
     </w:p>
     <w:p>
@@ -752,23 +671,42 @@
         </w:numPr>
       </w:pPr>
       <w:r>
-        <w:t xml:space="preserve">Créer une poche depuis cette esquisse, et sur une longueur permettant de dépasser totalement le tube </w:t>
-      </w:r>
-      <w:r>
-        <w:rPr>
-          <w:b/>
-        </w:rPr>
-        <w:t>relimité</w:t>
-      </w:r>
-    </w:p>
-    <w:p>
-      <w:pPr>
-        <w:pStyle w:val="Paragraphedeliste"/>
-      </w:pPr>
-    </w:p>
-    <w:p>
-      <w:pPr>
-        <w:pStyle w:val="Paragraphedeliste"/>
+        <w:t xml:space="preserve">Dessiner un cercle de diamètre le diamètre extérieur du tube </w:t>
+      </w:r>
+      <w:r>
+        <w:rPr>
+          <w:b/>
+        </w:rPr>
+        <w:t>relimitant</w:t>
+      </w:r>
+    </w:p>
+    <w:p>
+      <w:pPr>
+        <w:pStyle w:val="Paragraphedeliste"/>
+        <w:numPr>
+          <w:ilvl w:val="0"/>
+          <w:numId w:val="1"/>
+        </w:numPr>
+      </w:pPr>
+      <w:r>
+        <w:t>Créer une contrainte de coïncidence (distance nulle) entre le centre du cercle et l’axe du tube relimitant (</w:t>
+      </w:r>
+      <w:r>
+        <w:t>axe en</w:t>
+      </w:r>
+      <w:r>
+        <w:t xml:space="preserve"> rouge sur </w:t>
+      </w:r>
+      <w:r>
+        <w:t>le screen (axe du tube bleu)</w:t>
+      </w:r>
+      <w:r>
+        <w:t>)</w:t>
+      </w:r>
+    </w:p>
+    <w:p/>
+    <w:p>
+      <w:pPr>
         <w:jc w:val="center"/>
       </w:pPr>
       <w:r>
@@ -776,10 +714,10 @@
           <w:noProof/>
         </w:rPr>
         <w:drawing>
-          <wp:inline distT="0" distB="0" distL="0" distR="0" wp14:anchorId="73E3C04C" wp14:editId="035518F3">
-            <wp:extent cx="2838450" cy="361950"/>
-            <wp:effectExtent l="0" t="0" r="0" b="0"/>
-            <wp:docPr id="10" name="Image 10"/>
+          <wp:inline distT="0" distB="0" distL="0" distR="0" wp14:anchorId="1108B493" wp14:editId="16041703">
+            <wp:extent cx="2695575" cy="1638300"/>
+            <wp:effectExtent l="0" t="0" r="9525" b="0"/>
+            <wp:docPr id="7" name="Image 7"/>
             <wp:cNvGraphicFramePr>
               <a:graphicFrameLocks xmlns:a="http://schemas.openxmlformats.org/drawingml/2006/main" noChangeAspect="1"/>
             </wp:cNvGraphicFramePr>
@@ -799,7 +737,7 @@
                   <pic:spPr>
                     <a:xfrm>
                       <a:off x="0" y="0"/>
-                      <a:ext cx="2838450" cy="361950"/>
+                      <a:ext cx="2695575" cy="1638300"/>
                     </a:xfrm>
                     <a:prstGeom prst="rect">
                       <a:avLst/>
@@ -812,10 +750,40 @@
         </w:drawing>
       </w:r>
     </w:p>
-    <w:p>
-      <w:pPr>
-        <w:pStyle w:val="Paragraphedeliste"/>
-        <w:jc w:val="center"/>
+    <w:p/>
+    <w:p>
+      <w:pPr>
+        <w:pStyle w:val="Paragraphedeliste"/>
+        <w:numPr>
+          <w:ilvl w:val="0"/>
+          <w:numId w:val="1"/>
+        </w:numPr>
+      </w:pPr>
+      <w:r>
+        <w:t>Sortir de l’esquisse</w:t>
+      </w:r>
+    </w:p>
+    <w:p>
+      <w:pPr>
+        <w:pStyle w:val="Paragraphedeliste"/>
+        <w:numPr>
+          <w:ilvl w:val="0"/>
+          <w:numId w:val="1"/>
+        </w:numPr>
+      </w:pPr>
+      <w:r>
+        <w:t xml:space="preserve">Créer une poche depuis cette esquisse, et sur une longueur permettant de dépasser totalement le tube </w:t>
+      </w:r>
+      <w:r>
+        <w:rPr>
+          <w:b/>
+        </w:rPr>
+        <w:t>relimité</w:t>
+      </w:r>
+    </w:p>
+    <w:p>
+      <w:pPr>
+        <w:pStyle w:val="Paragraphedeliste"/>
       </w:pPr>
     </w:p>
     <w:p>
@@ -827,12 +795,11 @@
         <w:rPr>
           <w:noProof/>
         </w:rPr>
-        <w:lastRenderedPageBreak/>
         <w:drawing>
-          <wp:inline distT="0" distB="0" distL="0" distR="0" wp14:anchorId="757D1606" wp14:editId="5AC2DF36">
-            <wp:extent cx="5760720" cy="3469640"/>
+          <wp:inline distT="0" distB="0" distL="0" distR="0" wp14:anchorId="73E3C04C" wp14:editId="035518F3">
+            <wp:extent cx="2838450" cy="361950"/>
             <wp:effectExtent l="0" t="0" r="0" b="0"/>
-            <wp:docPr id="9" name="Image 9"/>
+            <wp:docPr id="10" name="Image 10"/>
             <wp:cNvGraphicFramePr>
               <a:graphicFrameLocks xmlns:a="http://schemas.openxmlformats.org/drawingml/2006/main" noChangeAspect="1"/>
             </wp:cNvGraphicFramePr>
@@ -852,7 +819,7 @@
                   <pic:spPr>
                     <a:xfrm>
                       <a:off x="0" y="0"/>
-                      <a:ext cx="5760720" cy="3469640"/>
+                      <a:ext cx="2838450" cy="361950"/>
                     </a:xfrm>
                     <a:prstGeom prst="rect">
                       <a:avLst/>
@@ -874,148 +841,18 @@
     <w:p>
       <w:pPr>
         <w:pStyle w:val="Paragraphedeliste"/>
-        <w:numPr>
-          <w:ilvl w:val="0"/>
-          <w:numId w:val="1"/>
-        </w:numPr>
-      </w:pPr>
-      <w:r>
-        <w:t xml:space="preserve">Réitérer l’opération depuis le point (*), pour tous les autres tubes </w:t>
-      </w:r>
-      <w:proofErr w:type="spellStart"/>
-      <w:r>
-        <w:rPr>
-          <w:b/>
-        </w:rPr>
-        <w:t>relimitant</w:t>
-      </w:r>
-      <w:r>
-        <w:rPr>
-          <w:b/>
-        </w:rPr>
-        <w:t>s</w:t>
-      </w:r>
-      <w:proofErr w:type="spellEnd"/>
-      <w:r>
-        <w:t xml:space="preserve"> qui entrent en contact avec le notre (par exemple le jaune ici)</w:t>
-      </w:r>
-    </w:p>
-    <w:p>
-      <w:pPr>
-        <w:pStyle w:val="Paragraphedeliste"/>
-        <w:numPr>
-          <w:ilvl w:val="0"/>
-          <w:numId w:val="1"/>
-        </w:numPr>
-        <w:rPr>
-          <w:b/>
-          <w:sz w:val="40"/>
-        </w:rPr>
-      </w:pPr>
-      <w:r>
-        <w:rPr>
-          <w:b/>
-          <w:sz w:val="40"/>
-        </w:rPr>
-        <w:t>Enregistrer le tube travaill</w:t>
-      </w:r>
-      <w:r>
-        <w:rPr>
-          <w:b/>
-          <w:sz w:val="40"/>
-        </w:rPr>
-        <w:t>é</w:t>
-      </w:r>
-      <w:r>
-        <w:rPr>
-          <w:b/>
-          <w:sz w:val="40"/>
-        </w:rPr>
-        <w:t xml:space="preserve"> uniquement ! </w:t>
-      </w:r>
-      <w:r>
-        <w:rPr>
-          <w:b/>
-          <w:sz w:val="40"/>
-        </w:rPr>
-        <w:t xml:space="preserve">(Fichier/enregistrer, en restant dans la configuration de la photo (**)), </w:t>
-      </w:r>
-      <w:r>
-        <w:rPr>
-          <w:sz w:val="28"/>
-        </w:rPr>
-        <w:t xml:space="preserve">du coup en fermant l’assemblage </w:t>
-      </w:r>
-      <w:proofErr w:type="spellStart"/>
-      <w:r>
-        <w:rPr>
-          <w:sz w:val="28"/>
-        </w:rPr>
-        <w:t>Tubulaire_Optimus_Prod</w:t>
-      </w:r>
-      <w:proofErr w:type="spellEnd"/>
-      <w:r>
-        <w:rPr>
-          <w:sz w:val="28"/>
-        </w:rPr>
-        <w:t xml:space="preserve">, </w:t>
-      </w:r>
-      <w:proofErr w:type="gramStart"/>
-      <w:r>
-        <w:rPr>
-          <w:b/>
-          <w:sz w:val="36"/>
-        </w:rPr>
-        <w:t>on enregistre pas</w:t>
-      </w:r>
-      <w:proofErr w:type="gramEnd"/>
-      <w:r>
-        <w:rPr>
-          <w:sz w:val="36"/>
-        </w:rPr>
-        <w:t> </w:t>
-      </w:r>
-      <w:r>
-        <w:rPr>
-          <w:sz w:val="28"/>
-        </w:rPr>
-        <w:t>!!</w:t>
-      </w:r>
-    </w:p>
-    <w:p>
-      <w:pPr>
-        <w:pStyle w:val="Paragraphedeliste"/>
-        <w:rPr>
-          <w:b/>
-          <w:sz w:val="40"/>
-        </w:rPr>
-      </w:pPr>
-    </w:p>
-    <w:p>
-      <w:pPr>
-        <w:pStyle w:val="Paragraphedeliste"/>
-        <w:numPr>
-          <w:ilvl w:val="0"/>
-          <w:numId w:val="1"/>
-        </w:numPr>
-      </w:pPr>
-      <w:r>
-        <w:t>On obtient alors le tube correctement découpé</w:t>
-      </w:r>
-    </w:p>
-    <w:p>
-      <w:pPr>
         <w:jc w:val="center"/>
       </w:pPr>
       <w:r>
         <w:rPr>
           <w:noProof/>
         </w:rPr>
+        <w:lastRenderedPageBreak/>
         <w:drawing>
-          <wp:inline distT="0" distB="0" distL="0" distR="0" wp14:anchorId="507EAB7D" wp14:editId="2685C0B0">
-            <wp:extent cx="4914900" cy="2605489"/>
-            <wp:effectExtent l="0" t="0" r="0" b="4445"/>
-            <wp:docPr id="11" name="Image 11"/>
+          <wp:inline distT="0" distB="0" distL="0" distR="0" wp14:anchorId="757D1606" wp14:editId="5AC2DF36">
+            <wp:extent cx="5760720" cy="3469640"/>
+            <wp:effectExtent l="0" t="0" r="0" b="0"/>
+            <wp:docPr id="9" name="Image 9"/>
             <wp:cNvGraphicFramePr>
               <a:graphicFrameLocks xmlns:a="http://schemas.openxmlformats.org/drawingml/2006/main" noChangeAspect="1"/>
             </wp:cNvGraphicFramePr>
@@ -1035,6 +872,187 @@
                   <pic:spPr>
                     <a:xfrm>
                       <a:off x="0" y="0"/>
+                      <a:ext cx="5760720" cy="3469640"/>
+                    </a:xfrm>
+                    <a:prstGeom prst="rect">
+                      <a:avLst/>
+                    </a:prstGeom>
+                  </pic:spPr>
+                </pic:pic>
+              </a:graphicData>
+            </a:graphic>
+          </wp:inline>
+        </w:drawing>
+      </w:r>
+    </w:p>
+    <w:p>
+      <w:pPr>
+        <w:pStyle w:val="Paragraphedeliste"/>
+        <w:jc w:val="center"/>
+      </w:pPr>
+    </w:p>
+    <w:p>
+      <w:pPr>
+        <w:pStyle w:val="Paragraphedeliste"/>
+        <w:numPr>
+          <w:ilvl w:val="0"/>
+          <w:numId w:val="1"/>
+        </w:numPr>
+      </w:pPr>
+      <w:r>
+        <w:t xml:space="preserve">Réitérer l’opération depuis le point (*), pour tous les autres tubes </w:t>
+      </w:r>
+      <w:proofErr w:type="spellStart"/>
+      <w:r>
+        <w:rPr>
+          <w:b/>
+        </w:rPr>
+        <w:t>relimitant</w:t>
+      </w:r>
+      <w:r>
+        <w:rPr>
+          <w:b/>
+        </w:rPr>
+        <w:t>s</w:t>
+      </w:r>
+      <w:proofErr w:type="spellEnd"/>
+      <w:r>
+        <w:t xml:space="preserve"> qui entrent en contact avec le notre (par exemple le jaune ici)</w:t>
+      </w:r>
+    </w:p>
+    <w:p>
+      <w:pPr>
+        <w:pStyle w:val="Paragraphedeliste"/>
+        <w:numPr>
+          <w:ilvl w:val="0"/>
+          <w:numId w:val="1"/>
+        </w:numPr>
+        <w:rPr>
+          <w:b/>
+          <w:sz w:val="40"/>
+        </w:rPr>
+      </w:pPr>
+      <w:r>
+        <w:rPr>
+          <w:b/>
+          <w:sz w:val="40"/>
+        </w:rPr>
+        <w:t>Enregistrer le tube travaill</w:t>
+      </w:r>
+      <w:r>
+        <w:rPr>
+          <w:b/>
+          <w:sz w:val="40"/>
+        </w:rPr>
+        <w:t>é</w:t>
+      </w:r>
+      <w:r>
+        <w:rPr>
+          <w:b/>
+          <w:sz w:val="40"/>
+        </w:rPr>
+        <w:t xml:space="preserve"> uniquement ! </w:t>
+      </w:r>
+      <w:r>
+        <w:rPr>
+          <w:b/>
+          <w:sz w:val="40"/>
+        </w:rPr>
+        <w:t xml:space="preserve">(Fichier/enregistrer, en restant dans la configuration de la photo (**)), </w:t>
+      </w:r>
+      <w:r>
+        <w:rPr>
+          <w:sz w:val="28"/>
+        </w:rPr>
+        <w:t xml:space="preserve">du coup en fermant l’assemblage </w:t>
+      </w:r>
+      <w:proofErr w:type="spellStart"/>
+      <w:r>
+        <w:rPr>
+          <w:sz w:val="28"/>
+        </w:rPr>
+        <w:t>Tubulaire_Optimus_Prod</w:t>
+      </w:r>
+      <w:proofErr w:type="spellEnd"/>
+      <w:r>
+        <w:rPr>
+          <w:sz w:val="28"/>
+        </w:rPr>
+        <w:t xml:space="preserve">, </w:t>
+      </w:r>
+      <w:r>
+        <w:rPr>
+          <w:b/>
+          <w:sz w:val="36"/>
+        </w:rPr>
+        <w:t>on n’enregistre pas</w:t>
+      </w:r>
+      <w:r>
+        <w:rPr>
+          <w:sz w:val="36"/>
+        </w:rPr>
+        <w:t> </w:t>
+      </w:r>
+      <w:r>
+        <w:rPr>
+          <w:sz w:val="28"/>
+        </w:rPr>
+        <w:t>!!</w:t>
+      </w:r>
+    </w:p>
+    <w:p>
+      <w:pPr>
+        <w:pStyle w:val="Paragraphedeliste"/>
+        <w:rPr>
+          <w:b/>
+          <w:sz w:val="40"/>
+        </w:rPr>
+      </w:pPr>
+    </w:p>
+    <w:p>
+      <w:pPr>
+        <w:pStyle w:val="Paragraphedeliste"/>
+        <w:numPr>
+          <w:ilvl w:val="0"/>
+          <w:numId w:val="1"/>
+        </w:numPr>
+      </w:pPr>
+      <w:r>
+        <w:t>On obtient alors le tube correctement découpé</w:t>
+      </w:r>
+    </w:p>
+    <w:p>
+      <w:pPr>
+        <w:jc w:val="center"/>
+      </w:pPr>
+      <w:r>
+        <w:rPr>
+          <w:noProof/>
+        </w:rPr>
+        <w:drawing>
+          <wp:inline distT="0" distB="0" distL="0" distR="0" wp14:anchorId="507EAB7D" wp14:editId="2685C0B0">
+            <wp:extent cx="4914900" cy="2605489"/>
+            <wp:effectExtent l="0" t="0" r="0" b="4445"/>
+            <wp:docPr id="11" name="Image 11"/>
+            <wp:cNvGraphicFramePr>
+              <a:graphicFrameLocks xmlns:a="http://schemas.openxmlformats.org/drawingml/2006/main" noChangeAspect="1"/>
+            </wp:cNvGraphicFramePr>
+            <a:graphic xmlns:a="http://schemas.openxmlformats.org/drawingml/2006/main">
+              <a:graphicData uri="http://schemas.openxmlformats.org/drawingml/2006/picture">
+                <pic:pic xmlns:pic="http://schemas.openxmlformats.org/drawingml/2006/picture">
+                  <pic:nvPicPr>
+                    <pic:cNvPr id="1" name=""/>
+                    <pic:cNvPicPr/>
+                  </pic:nvPicPr>
+                  <pic:blipFill>
+                    <a:blip r:embed="rId14"/>
+                    <a:stretch>
+                      <a:fillRect/>
+                    </a:stretch>
+                  </pic:blipFill>
+                  <pic:spPr>
+                    <a:xfrm>
+                      <a:off x="0" y="0"/>
                       <a:ext cx="4929337" cy="2613142"/>
                     </a:xfrm>
                     <a:prstGeom prst="rect">
@@ -1047,6 +1065,309 @@
           </wp:inline>
         </w:drawing>
       </w:r>
+    </w:p>
+    <w:p>
+      <w:pPr>
+        <w:jc w:val="center"/>
+      </w:pPr>
+    </w:p>
+    <w:p>
+      <w:pPr>
+        <w:rPr>
+          <w:b/>
+          <w:sz w:val="28"/>
+          <w:u w:val="single"/>
+        </w:rPr>
+      </w:pPr>
+      <w:r>
+        <w:rPr>
+          <w:b/>
+          <w:sz w:val="28"/>
+          <w:u w:val="single"/>
+        </w:rPr>
+        <w:lastRenderedPageBreak/>
+        <w:t xml:space="preserve">Choix des tubes </w:t>
+      </w:r>
+      <w:proofErr w:type="spellStart"/>
+      <w:r>
+        <w:rPr>
+          <w:b/>
+          <w:sz w:val="28"/>
+          <w:u w:val="single"/>
+        </w:rPr>
+        <w:t>relimitants</w:t>
+      </w:r>
+      <w:proofErr w:type="spellEnd"/>
+    </w:p>
+    <w:p>
+      <w:pPr>
+        <w:rPr>
+          <w:b/>
+          <w:sz w:val="28"/>
+          <w:u w:val="single"/>
+        </w:rPr>
+      </w:pPr>
+    </w:p>
+    <w:p>
+      <w:pPr>
+        <w:rPr>
+          <w:sz w:val="24"/>
+        </w:rPr>
+      </w:pPr>
+      <w:r>
+        <w:rPr>
+          <w:sz w:val="24"/>
+        </w:rPr>
+        <w:tab/>
+        <w:t xml:space="preserve">Pour commencer, seront </w:t>
+      </w:r>
+      <w:proofErr w:type="spellStart"/>
+      <w:r>
+        <w:rPr>
+          <w:sz w:val="24"/>
+        </w:rPr>
+        <w:t>relimitants</w:t>
+      </w:r>
+      <w:proofErr w:type="spellEnd"/>
+      <w:r>
+        <w:rPr>
+          <w:sz w:val="24"/>
+        </w:rPr>
+        <w:t xml:space="preserve"> les tubes ayant une « </w:t>
+      </w:r>
+      <w:proofErr w:type="spellStart"/>
+      <w:r>
+        <w:rPr>
+          <w:sz w:val="24"/>
+        </w:rPr>
+        <w:t>relimitation</w:t>
+      </w:r>
+      <w:proofErr w:type="spellEnd"/>
+      <w:r>
+        <w:rPr>
+          <w:sz w:val="24"/>
+        </w:rPr>
+        <w:t xml:space="preserve"> bissectrice » au nœud étudié</w:t>
+      </w:r>
+    </w:p>
+    <w:p>
+      <w:pPr>
+        <w:jc w:val="center"/>
+        <w:rPr>
+          <w:sz w:val="24"/>
+        </w:rPr>
+      </w:pPr>
+      <w:r>
+        <w:rPr>
+          <w:noProof/>
+        </w:rPr>
+        <w:drawing>
+          <wp:inline distT="0" distB="0" distL="0" distR="0" wp14:anchorId="0A9F5202" wp14:editId="0E81211C">
+            <wp:extent cx="1762125" cy="1628775"/>
+            <wp:effectExtent l="0" t="0" r="9525" b="9525"/>
+            <wp:docPr id="4" name="Image 4"/>
+            <wp:cNvGraphicFramePr>
+              <a:graphicFrameLocks xmlns:a="http://schemas.openxmlformats.org/drawingml/2006/main" noChangeAspect="1"/>
+            </wp:cNvGraphicFramePr>
+            <a:graphic xmlns:a="http://schemas.openxmlformats.org/drawingml/2006/main">
+              <a:graphicData uri="http://schemas.openxmlformats.org/drawingml/2006/picture">
+                <pic:pic xmlns:pic="http://schemas.openxmlformats.org/drawingml/2006/picture">
+                  <pic:nvPicPr>
+                    <pic:cNvPr id="1" name=""/>
+                    <pic:cNvPicPr/>
+                  </pic:nvPicPr>
+                  <pic:blipFill>
+                    <a:blip r:embed="rId15"/>
+                    <a:stretch>
+                      <a:fillRect/>
+                    </a:stretch>
+                  </pic:blipFill>
+                  <pic:spPr>
+                    <a:xfrm>
+                      <a:off x="0" y="0"/>
+                      <a:ext cx="1762125" cy="1628775"/>
+                    </a:xfrm>
+                    <a:prstGeom prst="rect">
+                      <a:avLst/>
+                    </a:prstGeom>
+                  </pic:spPr>
+                </pic:pic>
+              </a:graphicData>
+            </a:graphic>
+          </wp:inline>
+        </w:drawing>
+      </w:r>
+      <w:r>
+        <w:rPr>
+          <w:sz w:val="24"/>
+        </w:rPr>
+        <w:t xml:space="preserve">                              </w:t>
+      </w:r>
+      <w:r>
+        <w:rPr>
+          <w:noProof/>
+        </w:rPr>
+        <w:drawing>
+          <wp:inline distT="0" distB="0" distL="0" distR="0" wp14:anchorId="3AE5F838" wp14:editId="290B8AB6">
+            <wp:extent cx="2638425" cy="1609886"/>
+            <wp:effectExtent l="0" t="0" r="0" b="9525"/>
+            <wp:docPr id="5" name="Image 5"/>
+            <wp:cNvGraphicFramePr>
+              <a:graphicFrameLocks xmlns:a="http://schemas.openxmlformats.org/drawingml/2006/main" noChangeAspect="1"/>
+            </wp:cNvGraphicFramePr>
+            <a:graphic xmlns:a="http://schemas.openxmlformats.org/drawingml/2006/main">
+              <a:graphicData uri="http://schemas.openxmlformats.org/drawingml/2006/picture">
+                <pic:pic xmlns:pic="http://schemas.openxmlformats.org/drawingml/2006/picture">
+                  <pic:nvPicPr>
+                    <pic:cNvPr id="1" name=""/>
+                    <pic:cNvPicPr/>
+                  </pic:nvPicPr>
+                  <pic:blipFill>
+                    <a:blip r:embed="rId16"/>
+                    <a:stretch>
+                      <a:fillRect/>
+                    </a:stretch>
+                  </pic:blipFill>
+                  <pic:spPr>
+                    <a:xfrm>
+                      <a:off x="0" y="0"/>
+                      <a:ext cx="2658353" cy="1622045"/>
+                    </a:xfrm>
+                    <a:prstGeom prst="rect">
+                      <a:avLst/>
+                    </a:prstGeom>
+                  </pic:spPr>
+                </pic:pic>
+              </a:graphicData>
+            </a:graphic>
+          </wp:inline>
+        </w:drawing>
+      </w:r>
+    </w:p>
+    <w:p>
+      <w:pPr>
+        <w:rPr>
+          <w:sz w:val="24"/>
+        </w:rPr>
+      </w:pPr>
+    </w:p>
+    <w:p>
+      <w:pPr>
+        <w:rPr>
+          <w:sz w:val="24"/>
+        </w:rPr>
+      </w:pPr>
+      <w:r>
+        <w:rPr>
+          <w:sz w:val="24"/>
+        </w:rPr>
+        <w:t xml:space="preserve">Le </w:t>
+      </w:r>
+      <w:proofErr w:type="spellStart"/>
+      <w:r>
+        <w:rPr>
+          <w:sz w:val="24"/>
+        </w:rPr>
+        <w:t>bulkhead</w:t>
+      </w:r>
+      <w:proofErr w:type="spellEnd"/>
+      <w:r>
+        <w:rPr>
+          <w:sz w:val="24"/>
+        </w:rPr>
+        <w:t xml:space="preserve">, le front </w:t>
+      </w:r>
+      <w:proofErr w:type="spellStart"/>
+      <w:r>
+        <w:rPr>
+          <w:sz w:val="24"/>
+        </w:rPr>
+        <w:t>hoop</w:t>
+      </w:r>
+      <w:proofErr w:type="spellEnd"/>
+      <w:r>
+        <w:rPr>
+          <w:sz w:val="24"/>
+        </w:rPr>
+        <w:t xml:space="preserve"> et le main </w:t>
+      </w:r>
+      <w:proofErr w:type="spellStart"/>
+      <w:r>
+        <w:rPr>
+          <w:sz w:val="24"/>
+        </w:rPr>
+        <w:t>hoop</w:t>
+      </w:r>
+      <w:proofErr w:type="spellEnd"/>
+      <w:r>
+        <w:rPr>
+          <w:sz w:val="24"/>
+        </w:rPr>
+        <w:t xml:space="preserve"> sont </w:t>
+      </w:r>
+      <w:proofErr w:type="spellStart"/>
+      <w:r>
+        <w:rPr>
+          <w:sz w:val="24"/>
+        </w:rPr>
+        <w:t>relimitants</w:t>
+      </w:r>
+      <w:proofErr w:type="spellEnd"/>
+    </w:p>
+    <w:p>
+      <w:pPr>
+        <w:jc w:val="center"/>
+        <w:rPr>
+          <w:sz w:val="24"/>
+        </w:rPr>
+      </w:pPr>
+      <w:r>
+        <w:rPr>
+          <w:noProof/>
+        </w:rPr>
+        <w:drawing>
+          <wp:inline distT="0" distB="0" distL="0" distR="0" wp14:anchorId="4020AAEA" wp14:editId="74BEEEE9">
+            <wp:extent cx="5760720" cy="3355975"/>
+            <wp:effectExtent l="0" t="0" r="0" b="0"/>
+            <wp:docPr id="12" name="Image 12"/>
+            <wp:cNvGraphicFramePr>
+              <a:graphicFrameLocks xmlns:a="http://schemas.openxmlformats.org/drawingml/2006/main" noChangeAspect="1"/>
+            </wp:cNvGraphicFramePr>
+            <a:graphic xmlns:a="http://schemas.openxmlformats.org/drawingml/2006/main">
+              <a:graphicData uri="http://schemas.openxmlformats.org/drawingml/2006/picture">
+                <pic:pic xmlns:pic="http://schemas.openxmlformats.org/drawingml/2006/picture">
+                  <pic:nvPicPr>
+                    <pic:cNvPr id="1" name=""/>
+                    <pic:cNvPicPr/>
+                  </pic:nvPicPr>
+                  <pic:blipFill>
+                    <a:blip r:embed="rId17"/>
+                    <a:stretch>
+                      <a:fillRect/>
+                    </a:stretch>
+                  </pic:blipFill>
+                  <pic:spPr>
+                    <a:xfrm>
+                      <a:off x="0" y="0"/>
+                      <a:ext cx="5760720" cy="3355975"/>
+                    </a:xfrm>
+                    <a:prstGeom prst="rect">
+                      <a:avLst/>
+                    </a:prstGeom>
+                  </pic:spPr>
+                </pic:pic>
+              </a:graphicData>
+            </a:graphic>
+          </wp:inline>
+        </w:drawing>
+      </w:r>
+    </w:p>
+    <w:p>
+      <w:pPr>
+        <w:rPr>
+          <w:sz w:val="24"/>
+        </w:rPr>
+      </w:pPr>
       <w:bookmarkStart w:id="0" w:name="_GoBack"/>
       <w:bookmarkEnd w:id="0"/>
     </w:p>
@@ -1912,4 +2233,16 @@
     </a:ext>
   </a:extLst>
 </a:theme>
+</file>
+
+<file path=customXml/item1.xml><?xml version="1.0" encoding="utf-8"?>
+<b:Sources xmlns:b="http://schemas.openxmlformats.org/officeDocument/2006/bibliography" xmlns="http://schemas.openxmlformats.org/officeDocument/2006/bibliography" SelectedStyle="\APASixthEditionOfficeOnline.xsl" StyleName="APA" Version="6"/>
+</file>
+
+<file path=customXml/itemProps1.xml><?xml version="1.0" encoding="utf-8"?>
+<ds:datastoreItem xmlns:ds="http://schemas.openxmlformats.org/officeDocument/2006/customXml" ds:itemID="{41DD7DFB-FFFD-4A81-9D91-63D239A067A0}">
+  <ds:schemaRefs>
+    <ds:schemaRef ds:uri="http://schemas.openxmlformats.org/officeDocument/2006/bibliography"/>
+  </ds:schemaRefs>
+</ds:datastoreItem>
 </file>
</xml_diff>